<commit_message>
Added some to dos
</commit_message>
<xml_diff>
--- a/Meeting Notes/Feb 5th Meeting Notes.docx
+++ b/Meeting Notes/Feb 5th Meeting Notes.docx
@@ -528,9 +528,109 @@
     </w:p>
     <w:p>
       <w:pPr>
-        <w:rPr>
-          <w:lang w:val="en-US"/>
-        </w:rPr>
+        <w:tabs>
+          <w:tab w:val="left" w:pos="6930"/>
+        </w:tabs>
+        <w:rPr>
+          <w:lang w:val="en-US"/>
+        </w:rPr>
+      </w:pPr>
+    </w:p>
+    <w:p>
+      <w:pPr>
+        <w:tabs>
+          <w:tab w:val="left" w:pos="6930"/>
+        </w:tabs>
+        <w:rPr>
+          <w:lang w:val="en-US"/>
+        </w:rPr>
+      </w:pPr>
+      <w:r>
+        <w:rPr>
+          <w:lang w:val="en-US"/>
+        </w:rPr>
+        <w:t>TO DO:</w:t>
+      </w:r>
+    </w:p>
+    <w:p>
+      <w:pPr>
+        <w:pStyle w:val="NormalWeb"/>
+        <w:spacing w:before="0" w:beforeAutospacing="0" w:after="0" w:afterAutospacing="0"/>
+      </w:pPr>
+      <w:r>
+        <w:rPr>
+          <w:rFonts w:ascii="Arial" w:hAnsi="Arial" w:cs="Arial"/>
+          <w:color w:val="000000"/>
+          <w:sz w:val="22"/>
+          <w:szCs w:val="22"/>
+          <w:shd w:val="clear" w:color="auto" w:fill="FFFF00"/>
+        </w:rPr>
+        <w:t xml:space="preserve">Data needs to be processed before proposal → aka complete aim </w:t>
+      </w:r>
+      <w:proofErr w:type="gramStart"/>
+      <w:r>
+        <w:rPr>
+          <w:rFonts w:ascii="Arial" w:hAnsi="Arial" w:cs="Arial"/>
+          <w:color w:val="000000"/>
+          <w:sz w:val="22"/>
+          <w:szCs w:val="22"/>
+          <w:shd w:val="clear" w:color="auto" w:fill="FFFF00"/>
+        </w:rPr>
+        <w:t>1</w:t>
+      </w:r>
+      <w:proofErr w:type="gramEnd"/>
+    </w:p>
+    <w:p>
+      <w:pPr>
+        <w:pStyle w:val="NormalWeb"/>
+        <w:numPr>
+          <w:ilvl w:val="0"/>
+          <w:numId w:val="2"/>
+        </w:numPr>
+        <w:spacing w:before="0" w:beforeAutospacing="0" w:after="0" w:afterAutospacing="0"/>
+        <w:textAlignment w:val="baseline"/>
+        <w:rPr>
+          <w:rFonts w:ascii="Arial" w:hAnsi="Arial" w:cs="Arial"/>
+          <w:color w:val="000000"/>
+          <w:sz w:val="22"/>
+          <w:szCs w:val="22"/>
+        </w:rPr>
+      </w:pPr>
+      <w:r>
+        <w:rPr>
+          <w:rFonts w:ascii="Arial" w:hAnsi="Arial" w:cs="Arial"/>
+          <w:color w:val="000000"/>
+          <w:sz w:val="22"/>
+          <w:szCs w:val="22"/>
+        </w:rPr>
+        <w:t xml:space="preserve">Add 1 column: treatment = healthy, </w:t>
+      </w:r>
+      <w:proofErr w:type="spellStart"/>
+      <w:r>
+        <w:rPr>
+          <w:rFonts w:ascii="Arial" w:hAnsi="Arial" w:cs="Arial"/>
+          <w:color w:val="000000"/>
+          <w:sz w:val="22"/>
+          <w:szCs w:val="22"/>
+        </w:rPr>
+        <w:t>PD_untreated</w:t>
+      </w:r>
+      <w:proofErr w:type="spellEnd"/>
+      <w:r>
+        <w:rPr>
+          <w:rFonts w:ascii="Arial" w:hAnsi="Arial" w:cs="Arial"/>
+          <w:color w:val="000000"/>
+          <w:sz w:val="22"/>
+          <w:szCs w:val="22"/>
+        </w:rPr>
+        <w:t>, drug1, drug2, drug3, drug4, drug5(combo)</w:t>
+      </w:r>
+    </w:p>
+    <w:p>
+      <w:pPr>
+        <w:tabs>
+          <w:tab w:val="left" w:pos="6930"/>
+        </w:tabs>
       </w:pPr>
     </w:p>
     <w:sectPr>
@@ -657,8 +757,160 @@
       </w:rPr>
     </w:lvl>
   </w:abstractNum>
+  <w:abstractNum w:abstractNumId="1" w15:restartNumberingAfterBreak="0">
+    <w:nsid w:val="69DE2F10"/>
+    <w:multiLevelType w:val="multilevel"/>
+    <w:tmpl w:val="6B227B7A"/>
+    <w:lvl w:ilvl="0">
+      <w:start w:val="1"/>
+      <w:numFmt w:val="bullet"/>
+      <w:lvlText w:val=""/>
+      <w:lvlJc w:val="left"/>
+      <w:pPr>
+        <w:tabs>
+          <w:tab w:val="num" w:pos="720"/>
+        </w:tabs>
+        <w:ind w:left="720" w:hanging="360"/>
+      </w:pPr>
+      <w:rPr>
+        <w:rFonts w:ascii="Symbol" w:hAnsi="Symbol" w:hint="default"/>
+        <w:sz w:val="20"/>
+      </w:rPr>
+    </w:lvl>
+    <w:lvl w:ilvl="1" w:tentative="1">
+      <w:start w:val="1"/>
+      <w:numFmt w:val="bullet"/>
+      <w:lvlText w:val="o"/>
+      <w:lvlJc w:val="left"/>
+      <w:pPr>
+        <w:tabs>
+          <w:tab w:val="num" w:pos="1440"/>
+        </w:tabs>
+        <w:ind w:left="1440" w:hanging="360"/>
+      </w:pPr>
+      <w:rPr>
+        <w:rFonts w:ascii="Courier New" w:hAnsi="Courier New" w:hint="default"/>
+        <w:sz w:val="20"/>
+      </w:rPr>
+    </w:lvl>
+    <w:lvl w:ilvl="2" w:tentative="1">
+      <w:start w:val="1"/>
+      <w:numFmt w:val="bullet"/>
+      <w:lvlText w:val=""/>
+      <w:lvlJc w:val="left"/>
+      <w:pPr>
+        <w:tabs>
+          <w:tab w:val="num" w:pos="2160"/>
+        </w:tabs>
+        <w:ind w:left="2160" w:hanging="360"/>
+      </w:pPr>
+      <w:rPr>
+        <w:rFonts w:ascii="Wingdings" w:hAnsi="Wingdings" w:hint="default"/>
+        <w:sz w:val="20"/>
+      </w:rPr>
+    </w:lvl>
+    <w:lvl w:ilvl="3" w:tentative="1">
+      <w:start w:val="1"/>
+      <w:numFmt w:val="bullet"/>
+      <w:lvlText w:val=""/>
+      <w:lvlJc w:val="left"/>
+      <w:pPr>
+        <w:tabs>
+          <w:tab w:val="num" w:pos="2880"/>
+        </w:tabs>
+        <w:ind w:left="2880" w:hanging="360"/>
+      </w:pPr>
+      <w:rPr>
+        <w:rFonts w:ascii="Wingdings" w:hAnsi="Wingdings" w:hint="default"/>
+        <w:sz w:val="20"/>
+      </w:rPr>
+    </w:lvl>
+    <w:lvl w:ilvl="4" w:tentative="1">
+      <w:start w:val="1"/>
+      <w:numFmt w:val="bullet"/>
+      <w:lvlText w:val=""/>
+      <w:lvlJc w:val="left"/>
+      <w:pPr>
+        <w:tabs>
+          <w:tab w:val="num" w:pos="3600"/>
+        </w:tabs>
+        <w:ind w:left="3600" w:hanging="360"/>
+      </w:pPr>
+      <w:rPr>
+        <w:rFonts w:ascii="Wingdings" w:hAnsi="Wingdings" w:hint="default"/>
+        <w:sz w:val="20"/>
+      </w:rPr>
+    </w:lvl>
+    <w:lvl w:ilvl="5" w:tentative="1">
+      <w:start w:val="1"/>
+      <w:numFmt w:val="bullet"/>
+      <w:lvlText w:val=""/>
+      <w:lvlJc w:val="left"/>
+      <w:pPr>
+        <w:tabs>
+          <w:tab w:val="num" w:pos="4320"/>
+        </w:tabs>
+        <w:ind w:left="4320" w:hanging="360"/>
+      </w:pPr>
+      <w:rPr>
+        <w:rFonts w:ascii="Wingdings" w:hAnsi="Wingdings" w:hint="default"/>
+        <w:sz w:val="20"/>
+      </w:rPr>
+    </w:lvl>
+    <w:lvl w:ilvl="6" w:tentative="1">
+      <w:start w:val="1"/>
+      <w:numFmt w:val="bullet"/>
+      <w:lvlText w:val=""/>
+      <w:lvlJc w:val="left"/>
+      <w:pPr>
+        <w:tabs>
+          <w:tab w:val="num" w:pos="5040"/>
+        </w:tabs>
+        <w:ind w:left="5040" w:hanging="360"/>
+      </w:pPr>
+      <w:rPr>
+        <w:rFonts w:ascii="Wingdings" w:hAnsi="Wingdings" w:hint="default"/>
+        <w:sz w:val="20"/>
+      </w:rPr>
+    </w:lvl>
+    <w:lvl w:ilvl="7" w:tentative="1">
+      <w:start w:val="1"/>
+      <w:numFmt w:val="bullet"/>
+      <w:lvlText w:val=""/>
+      <w:lvlJc w:val="left"/>
+      <w:pPr>
+        <w:tabs>
+          <w:tab w:val="num" w:pos="5760"/>
+        </w:tabs>
+        <w:ind w:left="5760" w:hanging="360"/>
+      </w:pPr>
+      <w:rPr>
+        <w:rFonts w:ascii="Wingdings" w:hAnsi="Wingdings" w:hint="default"/>
+        <w:sz w:val="20"/>
+      </w:rPr>
+    </w:lvl>
+    <w:lvl w:ilvl="8" w:tentative="1">
+      <w:start w:val="1"/>
+      <w:numFmt w:val="bullet"/>
+      <w:lvlText w:val=""/>
+      <w:lvlJc w:val="left"/>
+      <w:pPr>
+        <w:tabs>
+          <w:tab w:val="num" w:pos="6480"/>
+        </w:tabs>
+        <w:ind w:left="6480" w:hanging="360"/>
+      </w:pPr>
+      <w:rPr>
+        <w:rFonts w:ascii="Wingdings" w:hAnsi="Wingdings" w:hint="default"/>
+        <w:sz w:val="20"/>
+      </w:rPr>
+    </w:lvl>
+  </w:abstractNum>
   <w:num w:numId="1" w16cid:durableId="1127284793">
     <w:abstractNumId w:val="0"/>
+  </w:num>
+  <w:num w:numId="2" w16cid:durableId="1327048559">
+    <w:abstractNumId w:val="1"/>
   </w:num>
 </w:numbering>
 </file>
@@ -1102,6 +1354,24 @@
       <w:contextualSpacing/>
     </w:pPr>
   </w:style>
+  <w:style w:type="paragraph" w:styleId="NormalWeb">
+    <w:name w:val="Normal (Web)"/>
+    <w:basedOn w:val="Normal"/>
+    <w:uiPriority w:val="99"/>
+    <w:semiHidden/>
+    <w:unhideWhenUsed/>
+    <w:rsid w:val="00EE58E3"/>
+    <w:pPr>
+      <w:spacing w:before="100" w:beforeAutospacing="1" w:after="100" w:afterAutospacing="1" w:line="240" w:lineRule="auto"/>
+    </w:pPr>
+    <w:rPr>
+      <w:rFonts w:ascii="Times New Roman" w:eastAsia="Times New Roman" w:hAnsi="Times New Roman" w:cs="Times New Roman"/>
+      <w:kern w:val="0"/>
+      <w:sz w:val="24"/>
+      <w:szCs w:val="24"/>
+      <w14:ligatures w14:val="none"/>
+    </w:rPr>
+  </w:style>
 </w:styles>
 </file>
 

</xml_diff>